<commit_message>
ya genera los documentos
</commit_message>
<xml_diff>
--- a/.venv/REPORTE PLANTILLA.docx
+++ b/.venv/REPORTE PLANTILLA.docx
@@ -600,7 +600,13 @@
               <w:rPr>
                 <w:sz w:val="20"/>
               </w:rPr>
-              <w:t>{{fecha}}</w:t>
+              <w:t>{{F</w:t>
+            </w:r>
+            <w:r>
+              <w:rPr>
+                <w:sz w:val="20"/>
+              </w:rPr>
+              <w:t>echa}}</w:t>
             </w:r>
           </w:p>
         </w:tc>
@@ -1115,15 +1121,7 @@
               <w:rPr>
                 <w:spacing w:val="-2"/>
               </w:rPr>
-              <w:t>(G</w:t>
-            </w:r>
-            <w:bookmarkStart w:id="0" w:name="_GoBack"/>
-            <w:bookmarkEnd w:id="0"/>
-            <w:r>
-              <w:rPr>
-                <w:spacing w:val="-2"/>
-              </w:rPr>
-              <w:t>RAFICO)</w:t>
+              <w:t>(GRAFICO)</w:t>
             </w:r>
             <w:r>
               <w:tab/>
@@ -1400,8 +1398,8 @@
         </w:tabs>
         <w:ind w:left="839" w:hanging="359"/>
       </w:pPr>
-      <w:bookmarkStart w:id="1" w:name="_bookmark0"/>
-      <w:bookmarkEnd w:id="1"/>
+      <w:bookmarkStart w:id="0" w:name="_bookmark0"/>
+      <w:bookmarkEnd w:id="0"/>
       <w:r>
         <w:t>REPORTE</w:t>
       </w:r>
@@ -1478,19 +1476,121 @@
     <w:p>
       <w:pPr>
         <w:pStyle w:val="Textoindependiente"/>
-        <w:spacing w:before="204"/>
+        <w:spacing w:before="64" w:line="360" w:lineRule="auto"/>
+        <w:jc w:val="both"/>
         <w:rPr>
-          <w:rFonts w:ascii="Arial"/>
-          <w:b/>
+          <w:rFonts w:ascii="Arial" w:hAnsi="Arial" w:cs="Arial"/>
+          <w:sz w:val="24"/>
+          <w:szCs w:val="24"/>
         </w:rPr>
       </w:pPr>
       <w:r>
         <w:rPr>
-          <w:rFonts w:ascii="Arial"/>
-          <w:b/>
+          <w:rFonts w:ascii="Arial" w:hAnsi="Arial" w:cs="Arial"/>
+          <w:sz w:val="24"/>
+          <w:szCs w:val="24"/>
         </w:rPr>
-        <w:t>{{reporte}}</w:t>
+        <w:t>{{Folio}}</w:t>
       </w:r>
+    </w:p>
+    <w:p>
+      <w:pPr>
+        <w:pStyle w:val="Textoindependiente"/>
+        <w:spacing w:before="64" w:line="360" w:lineRule="auto"/>
+        <w:jc w:val="both"/>
+        <w:rPr>
+          <w:rFonts w:ascii="Arial" w:hAnsi="Arial" w:cs="Arial"/>
+          <w:sz w:val="24"/>
+          <w:szCs w:val="24"/>
+        </w:rPr>
+      </w:pPr>
+      <w:r>
+        <w:rPr>
+          <w:rFonts w:ascii="Arial" w:hAnsi="Arial" w:cs="Arial"/>
+          <w:sz w:val="24"/>
+          <w:szCs w:val="24"/>
+        </w:rPr>
+        <w:t>{{F</w:t>
+      </w:r>
+      <w:r>
+        <w:rPr>
+          <w:rFonts w:ascii="Arial" w:hAnsi="Arial" w:cs="Arial"/>
+          <w:sz w:val="24"/>
+          <w:szCs w:val="24"/>
+        </w:rPr>
+        <w:t>echa}}</w:t>
+      </w:r>
+    </w:p>
+    <w:p>
+      <w:pPr>
+        <w:pStyle w:val="Textoindependiente"/>
+        <w:spacing w:before="64" w:line="360" w:lineRule="auto"/>
+        <w:jc w:val="both"/>
+        <w:rPr>
+          <w:rFonts w:ascii="Arial" w:hAnsi="Arial" w:cs="Arial"/>
+          <w:sz w:val="24"/>
+          <w:szCs w:val="24"/>
+        </w:rPr>
+      </w:pPr>
+      <w:r>
+        <w:rPr>
+          <w:rFonts w:ascii="Arial" w:hAnsi="Arial" w:cs="Arial"/>
+          <w:sz w:val="24"/>
+          <w:szCs w:val="24"/>
+        </w:rPr>
+        <w:t>{{</w:t>
+      </w:r>
+      <w:r>
+        <w:rPr>
+          <w:rFonts w:ascii="Arial" w:hAnsi="Arial" w:cs="Arial"/>
+          <w:sz w:val="24"/>
+          <w:szCs w:val="24"/>
+        </w:rPr>
+        <w:t xml:space="preserve">Ubicación </w:t>
+      </w:r>
+      <w:proofErr w:type="spellStart"/>
+      <w:r>
+        <w:rPr>
+          <w:rFonts w:ascii="Arial" w:hAnsi="Arial" w:cs="Arial"/>
+          <w:sz w:val="24"/>
+          <w:szCs w:val="24"/>
+        </w:rPr>
+        <w:t>ant</w:t>
+      </w:r>
+      <w:proofErr w:type="spellEnd"/>
+      <w:r>
+        <w:rPr>
+          <w:rFonts w:ascii="Arial" w:hAnsi="Arial" w:cs="Arial"/>
+          <w:sz w:val="24"/>
+          <w:szCs w:val="24"/>
+        </w:rPr>
+        <w:t>}}</w:t>
+      </w:r>
+    </w:p>
+    <w:p>
+      <w:pPr>
+        <w:pStyle w:val="Textoindependiente"/>
+        <w:spacing w:before="64" w:line="360" w:lineRule="auto"/>
+        <w:jc w:val="both"/>
+        <w:rPr>
+          <w:rFonts w:ascii="Arial" w:hAnsi="Arial" w:cs="Arial"/>
+          <w:sz w:val="24"/>
+          <w:szCs w:val="24"/>
+        </w:rPr>
+      </w:pPr>
+    </w:p>
+    <w:p>
+      <w:pPr>
+        <w:pStyle w:val="Textoindependiente"/>
+        <w:spacing w:before="64" w:line="360" w:lineRule="auto"/>
+        <w:jc w:val="both"/>
+        <w:rPr>
+          <w:rFonts w:ascii="Arial" w:hAnsi="Arial" w:cs="Arial"/>
+          <w:sz w:val="24"/>
+          <w:szCs w:val="24"/>
+          <w:u w:val="single"/>
+        </w:rPr>
+      </w:pPr>
     </w:p>
     <w:p>
       <w:pPr>
@@ -1501,6 +1601,47 @@
           <w:b/>
         </w:rPr>
       </w:pPr>
+      <w:r>
+        <w:rPr>
+          <w:rFonts w:ascii="Arial"/>
+          <w:b/>
+        </w:rPr>
+        <w:t>{{</w:t>
+      </w:r>
+      <w:r>
+        <w:rPr>
+          <w:rFonts w:ascii="Arial"/>
+          <w:b/>
+        </w:rPr>
+        <w:t>C</w:t>
+      </w:r>
+      <w:r>
+        <w:rPr>
+          <w:rFonts w:ascii="Arial"/>
+          <w:b/>
+        </w:rPr>
+        <w:t>ontenido</w:t>
+      </w:r>
+      <w:r>
+        <w:rPr>
+          <w:rFonts w:ascii="Arial"/>
+          <w:b/>
+        </w:rPr>
+        <w:t>}}</w:t>
+      </w:r>
+    </w:p>
+    <w:p>
+      <w:pPr>
+        <w:pStyle w:val="Textoindependiente"/>
+        <w:spacing w:before="204"/>
+        <w:rPr>
+          <w:rFonts w:ascii="Arial"/>
+          <w:b/>
+          <w:u w:val="single"/>
+        </w:rPr>
+      </w:pPr>
+      <w:bookmarkStart w:id="1" w:name="_GoBack"/>
+      <w:bookmarkEnd w:id="1"/>
     </w:p>
     <w:p>
       <w:pPr>
@@ -2543,6 +2684,7 @@
                                   <w:rPr>
                                     <w:rFonts w:ascii="Times New Roman"/>
                                     <w:b/>
+                                    <w:spacing w:val="-4"/>
                                     <w:sz w:val="20"/>
                                   </w:rPr>
                                 </w:pPr>
@@ -2578,7 +2720,25 @@
                                     <w:spacing w:val="-4"/>
                                     <w:sz w:val="20"/>
                                   </w:rPr>
-                                  <w:t>{{folio}}</w:t>
+                                  <w:t>{{</w:t>
+                                </w:r>
+                                <w:r>
+                                  <w:rPr>
+                                    <w:rFonts w:ascii="Times New Roman"/>
+                                    <w:b/>
+                                    <w:spacing w:val="-4"/>
+                                    <w:sz w:val="20"/>
+                                  </w:rPr>
+                                  <w:t>Folio</w:t>
+                                </w:r>
+                                <w:r>
+                                  <w:rPr>
+                                    <w:rFonts w:ascii="Times New Roman"/>
+                                    <w:b/>
+                                    <w:spacing w:val="-4"/>
+                                    <w:sz w:val="20"/>
+                                  </w:rPr>
+                                  <w:t>}}</w:t>
                                 </w:r>
                               </w:p>
                             </w:tc>
@@ -2825,6 +2985,7 @@
                             <w:rPr>
                               <w:rFonts w:ascii="Times New Roman"/>
                               <w:b/>
+                              <w:spacing w:val="-4"/>
                               <w:sz w:val="20"/>
                             </w:rPr>
                           </w:pPr>
@@ -2860,7 +3021,25 @@
                               <w:spacing w:val="-4"/>
                               <w:sz w:val="20"/>
                             </w:rPr>
-                            <w:t>{{folio}}</w:t>
+                            <w:t>{{</w:t>
+                          </w:r>
+                          <w:r>
+                            <w:rPr>
+                              <w:rFonts w:ascii="Times New Roman"/>
+                              <w:b/>
+                              <w:spacing w:val="-4"/>
+                              <w:sz w:val="20"/>
+                            </w:rPr>
+                            <w:t>Folio</w:t>
+                          </w:r>
+                          <w:r>
+                            <w:rPr>
+                              <w:rFonts w:ascii="Times New Roman"/>
+                              <w:b/>
+                              <w:spacing w:val="-4"/>
+                              <w:sz w:val="20"/>
+                            </w:rPr>
+                            <w:t>}}</w:t>
                           </w:r>
                         </w:p>
                       </w:tc>

</xml_diff>

<commit_message>
Agrega el reporte completo de todas las partidas y renombra el archivo como el reporte
</commit_message>
<xml_diff>
--- a/.venv/REPORTE PLANTILLA.docx
+++ b/.venv/REPORTE PLANTILLA.docx
@@ -7,7 +7,9 @@
         <w:pStyle w:val="Textoindependiente"/>
         <w:spacing w:before="42"/>
         <w:rPr>
-          <w:rFonts w:ascii="Times New Roman"/>
+          <w:rFonts w:ascii="Arial" w:hAnsi="Arial" w:cs="Arial"/>
+          <w:sz w:val="24"/>
+          <w:szCs w:val="24"/>
         </w:rPr>
       </w:pPr>
     </w:p>
@@ -28,50 +30,56 @@
         <w:tblLook w:val="01E0" w:firstRow="1" w:lastRow="1" w:firstColumn="1" w:lastColumn="1" w:noHBand="0" w:noVBand="0"/>
       </w:tblPr>
       <w:tblGrid>
-        <w:gridCol w:w="3284"/>
-        <w:gridCol w:w="7131"/>
+        <w:gridCol w:w="3377"/>
+        <w:gridCol w:w="7333"/>
       </w:tblGrid>
       <w:tr>
         <w:trPr>
-          <w:trHeight w:val="230"/>
+          <w:trHeight w:val="673"/>
         </w:trPr>
         <w:tc>
           <w:tcPr>
-            <w:tcW w:w="3284" w:type="dxa"/>
+            <w:tcW w:w="3377" w:type="dxa"/>
           </w:tcPr>
           <w:p>
             <w:pPr>
               <w:pStyle w:val="TableParagraph"/>
+              <w:spacing w:line="360" w:lineRule="auto"/>
               <w:ind w:left="107"/>
-              <w:rPr>
-                <w:rFonts w:ascii="Arial"/>
+              <w:jc w:val="center"/>
+              <w:rPr>
+                <w:rFonts w:ascii="Arial" w:hAnsi="Arial" w:cs="Arial"/>
                 <w:b/>
-                <w:sz w:val="20"/>
+                <w:sz w:val="24"/>
+                <w:szCs w:val="24"/>
               </w:rPr>
             </w:pPr>
             <w:r>
               <w:rPr>
-                <w:rFonts w:ascii="Arial"/>
+                <w:rFonts w:ascii="Arial" w:hAnsi="Arial" w:cs="Arial"/>
                 <w:b/>
-                <w:sz w:val="20"/>
+                <w:sz w:val="24"/>
+                <w:szCs w:val="24"/>
               </w:rPr>
               <w:t>Nombre</w:t>
             </w:r>
             <w:r>
               <w:rPr>
-                <w:rFonts w:ascii="Arial"/>
+                <w:rFonts w:ascii="Arial" w:hAnsi="Arial" w:cs="Arial"/>
                 <w:b/>
                 <w:spacing w:val="-9"/>
-                <w:sz w:val="20"/>
+                <w:sz w:val="24"/>
+                <w:szCs w:val="24"/>
               </w:rPr>
               <w:t xml:space="preserve"> </w:t>
             </w:r>
             <w:r>
               <w:rPr>
-                <w:rFonts w:ascii="Arial"/>
+                <w:rFonts w:ascii="Arial" w:hAnsi="Arial" w:cs="Arial"/>
                 <w:b/>
                 <w:spacing w:val="-2"/>
-                <w:sz w:val="20"/>
+                <w:sz w:val="24"/>
+                <w:szCs w:val="24"/>
               </w:rPr>
               <w:t>proveedor</w:t>
             </w:r>
@@ -79,96 +87,122 @@
         </w:tc>
         <w:tc>
           <w:tcPr>
-            <w:tcW w:w="7131" w:type="dxa"/>
+            <w:tcW w:w="7333" w:type="dxa"/>
           </w:tcPr>
           <w:p>
             <w:pPr>
               <w:pStyle w:val="TableParagraph"/>
+              <w:spacing w:line="360" w:lineRule="auto"/>
               <w:ind w:left="108"/>
-              <w:rPr>
-                <w:sz w:val="20"/>
+              <w:jc w:val="center"/>
+              <w:rPr>
+                <w:rFonts w:ascii="Arial" w:hAnsi="Arial" w:cs="Arial"/>
+                <w:sz w:val="24"/>
+                <w:szCs w:val="24"/>
                 <w:lang w:val="en-US"/>
               </w:rPr>
             </w:pPr>
             <w:r>
               <w:rPr>
-                <w:sz w:val="20"/>
+                <w:rFonts w:ascii="Arial" w:hAnsi="Arial" w:cs="Arial"/>
+                <w:sz w:val="24"/>
+                <w:szCs w:val="24"/>
                 <w:lang w:val="en-US"/>
               </w:rPr>
               <w:t>GIGA</w:t>
             </w:r>
             <w:r>
               <w:rPr>
+                <w:rFonts w:ascii="Arial" w:hAnsi="Arial" w:cs="Arial"/>
                 <w:spacing w:val="-10"/>
-                <w:sz w:val="20"/>
+                <w:sz w:val="24"/>
+                <w:szCs w:val="24"/>
                 <w:lang w:val="en-US"/>
               </w:rPr>
               <w:t xml:space="preserve"> </w:t>
             </w:r>
             <w:r>
               <w:rPr>
-                <w:sz w:val="20"/>
+                <w:rFonts w:ascii="Arial" w:hAnsi="Arial" w:cs="Arial"/>
+                <w:sz w:val="24"/>
+                <w:szCs w:val="24"/>
                 <w:lang w:val="en-US"/>
               </w:rPr>
               <w:t>INDUSTRIAL</w:t>
             </w:r>
             <w:r>
               <w:rPr>
+                <w:rFonts w:ascii="Arial" w:hAnsi="Arial" w:cs="Arial"/>
                 <w:spacing w:val="-9"/>
-                <w:sz w:val="20"/>
+                <w:sz w:val="24"/>
+                <w:szCs w:val="24"/>
                 <w:lang w:val="en-US"/>
               </w:rPr>
               <w:t xml:space="preserve"> </w:t>
             </w:r>
             <w:r>
               <w:rPr>
-                <w:sz w:val="20"/>
+                <w:rFonts w:ascii="Arial" w:hAnsi="Arial" w:cs="Arial"/>
+                <w:sz w:val="24"/>
+                <w:szCs w:val="24"/>
                 <w:lang w:val="en-US"/>
               </w:rPr>
               <w:t>TECHNOLOGY,</w:t>
             </w:r>
             <w:r>
               <w:rPr>
+                <w:rFonts w:ascii="Arial" w:hAnsi="Arial" w:cs="Arial"/>
                 <w:spacing w:val="-10"/>
-                <w:sz w:val="20"/>
+                <w:sz w:val="24"/>
+                <w:szCs w:val="24"/>
                 <w:lang w:val="en-US"/>
               </w:rPr>
               <w:t xml:space="preserve"> </w:t>
             </w:r>
             <w:r>
               <w:rPr>
-                <w:sz w:val="20"/>
+                <w:rFonts w:ascii="Arial" w:hAnsi="Arial" w:cs="Arial"/>
+                <w:sz w:val="24"/>
+                <w:szCs w:val="24"/>
                 <w:lang w:val="en-US"/>
               </w:rPr>
               <w:t>GIT181108PD4,</w:t>
             </w:r>
             <w:r>
               <w:rPr>
+                <w:rFonts w:ascii="Arial" w:hAnsi="Arial" w:cs="Arial"/>
                 <w:spacing w:val="-8"/>
-                <w:sz w:val="20"/>
+                <w:sz w:val="24"/>
+                <w:szCs w:val="24"/>
                 <w:lang w:val="en-US"/>
               </w:rPr>
               <w:t xml:space="preserve"> </w:t>
             </w:r>
             <w:r>
               <w:rPr>
-                <w:sz w:val="20"/>
+                <w:rFonts w:ascii="Arial" w:hAnsi="Arial" w:cs="Arial"/>
+                <w:sz w:val="24"/>
+                <w:szCs w:val="24"/>
                 <w:lang w:val="en-US"/>
               </w:rPr>
               <w:t>CUV</w:t>
             </w:r>
             <w:r>
               <w:rPr>
+                <w:rFonts w:ascii="Arial" w:hAnsi="Arial" w:cs="Arial"/>
                 <w:spacing w:val="-8"/>
-                <w:sz w:val="20"/>
+                <w:sz w:val="24"/>
+                <w:szCs w:val="24"/>
                 <w:lang w:val="en-US"/>
               </w:rPr>
               <w:t xml:space="preserve"> </w:t>
             </w:r>
             <w:r>
               <w:rPr>
+                <w:rFonts w:ascii="Arial" w:hAnsi="Arial" w:cs="Arial"/>
                 <w:spacing w:val="-2"/>
-                <w:sz w:val="20"/>
+                <w:sz w:val="24"/>
+                <w:szCs w:val="24"/>
                 <w:lang w:val="en-US"/>
               </w:rPr>
               <w:t>183839</w:t>
@@ -178,80 +212,70 @@
       </w:tr>
       <w:tr>
         <w:trPr>
-          <w:trHeight w:val="230"/>
+          <w:trHeight w:val="673"/>
         </w:trPr>
         <w:tc>
           <w:tcPr>
-            <w:tcW w:w="3284" w:type="dxa"/>
+            <w:tcW w:w="3377" w:type="dxa"/>
           </w:tcPr>
           <w:p>
             <w:pPr>
               <w:pStyle w:val="TableParagraph"/>
+              <w:spacing w:line="360" w:lineRule="auto"/>
               <w:ind w:left="107"/>
-              <w:rPr>
-                <w:rFonts w:ascii="Arial"/>
+              <w:jc w:val="center"/>
+              <w:rPr>
+                <w:rFonts w:ascii="Arial" w:hAnsi="Arial" w:cs="Arial"/>
                 <w:b/>
-                <w:sz w:val="20"/>
+                <w:sz w:val="24"/>
+                <w:szCs w:val="24"/>
               </w:rPr>
             </w:pPr>
-            <w:proofErr w:type="spellStart"/>
-            <w:r>
-              <w:rPr>
-                <w:rFonts w:ascii="Arial"/>
+            <w:r>
+              <w:rPr>
+                <w:rFonts w:ascii="Arial" w:hAnsi="Arial" w:cs="Arial"/>
                 <w:b/>
-                <w:sz w:val="20"/>
-              </w:rPr>
-              <w:t>Numero</w:t>
-            </w:r>
-            <w:proofErr w:type="spellEnd"/>
-            <w:r>
-              <w:rPr>
-                <w:rFonts w:ascii="Arial"/>
+                <w:sz w:val="24"/>
+                <w:szCs w:val="24"/>
+              </w:rPr>
+              <w:t>Número</w:t>
+            </w:r>
+            <w:r>
+              <w:rPr>
+                <w:rFonts w:ascii="Arial" w:hAnsi="Arial" w:cs="Arial"/>
                 <w:b/>
                 <w:spacing w:val="-10"/>
-                <w:sz w:val="20"/>
+                <w:sz w:val="24"/>
+                <w:szCs w:val="24"/>
               </w:rPr>
               <w:t xml:space="preserve"> </w:t>
             </w:r>
             <w:r>
               <w:rPr>
-                <w:rFonts w:ascii="Arial"/>
+                <w:rFonts w:ascii="Arial" w:hAnsi="Arial" w:cs="Arial"/>
                 <w:b/>
-                <w:sz w:val="20"/>
-              </w:rPr>
-              <w:t>Telef</w:t>
-            </w:r>
-            <w:r>
-              <w:rPr>
-                <w:rFonts w:ascii="Arial"/>
-                <w:b/>
-                <w:sz w:val="20"/>
-              </w:rPr>
-              <w:t>ó</w:t>
-            </w:r>
-            <w:r>
-              <w:rPr>
-                <w:rFonts w:ascii="Arial"/>
-                <w:b/>
-                <w:sz w:val="20"/>
-              </w:rPr>
-              <w:t>nico</w:t>
-            </w:r>
-            <w:r>
-              <w:rPr>
-                <w:rFonts w:ascii="Arial"/>
+                <w:sz w:val="24"/>
+                <w:szCs w:val="24"/>
+              </w:rPr>
+              <w:t>Telefónico</w:t>
+            </w:r>
+            <w:r>
+              <w:rPr>
+                <w:rFonts w:ascii="Arial" w:hAnsi="Arial" w:cs="Arial"/>
                 <w:b/>
                 <w:spacing w:val="-9"/>
-                <w:sz w:val="20"/>
+                <w:sz w:val="24"/>
+                <w:szCs w:val="24"/>
               </w:rPr>
               <w:t xml:space="preserve"> </w:t>
             </w:r>
             <w:r>
               <w:rPr>
-                <w:rFonts w:ascii="Arial"/>
+                <w:rFonts w:ascii="Arial" w:hAnsi="Arial" w:cs="Arial"/>
                 <w:b/>
                 <w:spacing w:val="-2"/>
-                <w:sz w:val="20"/>
+                <w:sz w:val="24"/>
+                <w:szCs w:val="24"/>
               </w:rPr>
               <w:t>proveedor</w:t>
             </w:r>
@@ -259,20 +283,26 @@
         </w:tc>
         <w:tc>
           <w:tcPr>
-            <w:tcW w:w="7131" w:type="dxa"/>
+            <w:tcW w:w="7333" w:type="dxa"/>
           </w:tcPr>
           <w:p>
             <w:pPr>
               <w:pStyle w:val="TableParagraph"/>
+              <w:spacing w:line="360" w:lineRule="auto"/>
               <w:ind w:left="108"/>
-              <w:rPr>
-                <w:sz w:val="20"/>
+              <w:jc w:val="center"/>
+              <w:rPr>
+                <w:rFonts w:ascii="Arial" w:hAnsi="Arial" w:cs="Arial"/>
+                <w:sz w:val="24"/>
+                <w:szCs w:val="24"/>
               </w:rPr>
             </w:pPr>
             <w:r>
               <w:rPr>
+                <w:rFonts w:ascii="Arial" w:hAnsi="Arial" w:cs="Arial"/>
                 <w:spacing w:val="-2"/>
-                <w:sz w:val="20"/>
+                <w:sz w:val="24"/>
+                <w:szCs w:val="24"/>
               </w:rPr>
               <w:t>4775307754</w:t>
             </w:r>
@@ -281,62 +311,70 @@
       </w:tr>
       <w:tr>
         <w:trPr>
-          <w:trHeight w:val="230"/>
+          <w:trHeight w:val="673"/>
         </w:trPr>
         <w:tc>
           <w:tcPr>
-            <w:tcW w:w="3284" w:type="dxa"/>
+            <w:tcW w:w="3377" w:type="dxa"/>
           </w:tcPr>
           <w:p>
             <w:pPr>
               <w:pStyle w:val="TableParagraph"/>
+              <w:spacing w:line="360" w:lineRule="auto"/>
               <w:ind w:left="107"/>
-              <w:rPr>
-                <w:rFonts w:ascii="Arial" w:hAnsi="Arial"/>
+              <w:jc w:val="center"/>
+              <w:rPr>
+                <w:rFonts w:ascii="Arial" w:hAnsi="Arial" w:cs="Arial"/>
                 <w:b/>
-                <w:sz w:val="20"/>
+                <w:sz w:val="24"/>
+                <w:szCs w:val="24"/>
               </w:rPr>
             </w:pPr>
             <w:r>
               <w:rPr>
-                <w:rFonts w:ascii="Arial" w:hAnsi="Arial"/>
+                <w:rFonts w:ascii="Arial" w:hAnsi="Arial" w:cs="Arial"/>
                 <w:b/>
-                <w:sz w:val="20"/>
+                <w:sz w:val="24"/>
+                <w:szCs w:val="24"/>
               </w:rPr>
               <w:t>Correo</w:t>
             </w:r>
             <w:r>
               <w:rPr>
-                <w:rFonts w:ascii="Arial" w:hAnsi="Arial"/>
+                <w:rFonts w:ascii="Arial" w:hAnsi="Arial" w:cs="Arial"/>
                 <w:b/>
                 <w:spacing w:val="-7"/>
-                <w:sz w:val="20"/>
+                <w:sz w:val="24"/>
+                <w:szCs w:val="24"/>
               </w:rPr>
               <w:t xml:space="preserve"> </w:t>
             </w:r>
             <w:r>
               <w:rPr>
-                <w:rFonts w:ascii="Arial" w:hAnsi="Arial"/>
+                <w:rFonts w:ascii="Arial" w:hAnsi="Arial" w:cs="Arial"/>
                 <w:b/>
-                <w:sz w:val="20"/>
+                <w:sz w:val="24"/>
+                <w:szCs w:val="24"/>
               </w:rPr>
               <w:t>electrónico</w:t>
             </w:r>
             <w:r>
               <w:rPr>
-                <w:rFonts w:ascii="Arial" w:hAnsi="Arial"/>
+                <w:rFonts w:ascii="Arial" w:hAnsi="Arial" w:cs="Arial"/>
                 <w:b/>
                 <w:spacing w:val="-10"/>
-                <w:sz w:val="20"/>
+                <w:sz w:val="24"/>
+                <w:szCs w:val="24"/>
               </w:rPr>
               <w:t xml:space="preserve"> </w:t>
             </w:r>
             <w:r>
               <w:rPr>
-                <w:rFonts w:ascii="Arial" w:hAnsi="Arial"/>
+                <w:rFonts w:ascii="Arial" w:hAnsi="Arial" w:cs="Arial"/>
                 <w:b/>
                 <w:spacing w:val="-2"/>
-                <w:sz w:val="20"/>
+                <w:sz w:val="24"/>
+                <w:szCs w:val="24"/>
               </w:rPr>
               <w:t>proveedor</w:t>
             </w:r>
@@ -344,22 +382,28 @@
         </w:tc>
         <w:tc>
           <w:tcPr>
-            <w:tcW w:w="7131" w:type="dxa"/>
+            <w:tcW w:w="7333" w:type="dxa"/>
           </w:tcPr>
           <w:p>
             <w:pPr>
               <w:pStyle w:val="TableParagraph"/>
+              <w:spacing w:line="360" w:lineRule="auto"/>
               <w:ind w:left="108"/>
-              <w:rPr>
-                <w:sz w:val="20"/>
+              <w:jc w:val="center"/>
+              <w:rPr>
+                <w:rFonts w:ascii="Arial" w:hAnsi="Arial" w:cs="Arial"/>
+                <w:sz w:val="24"/>
+                <w:szCs w:val="24"/>
               </w:rPr>
             </w:pPr>
             <w:hyperlink r:id="rId7" w:history="1">
               <w:r>
                 <w:rPr>
                   <w:rStyle w:val="Hipervnculo"/>
+                  <w:rFonts w:ascii="Arial" w:hAnsi="Arial" w:cs="Arial"/>
                   <w:spacing w:val="-2"/>
-                  <w:sz w:val="20"/>
+                  <w:sz w:val="24"/>
+                  <w:szCs w:val="24"/>
                 </w:rPr>
                 <w:t>Proyectos@gigaindustrial.com</w:t>
               </w:r>
@@ -369,626 +413,198 @@
       </w:tr>
       <w:tr>
         <w:trPr>
-          <w:trHeight w:val="230"/>
+          <w:trHeight w:val="673"/>
         </w:trPr>
         <w:tc>
           <w:tcPr>
-            <w:tcW w:w="3284" w:type="dxa"/>
+            <w:tcW w:w="3377" w:type="dxa"/>
           </w:tcPr>
           <w:p>
             <w:pPr>
               <w:pStyle w:val="TableParagraph"/>
+              <w:spacing w:line="360" w:lineRule="auto"/>
               <w:ind w:left="107"/>
-              <w:rPr>
-                <w:rFonts w:ascii="Arial"/>
+              <w:jc w:val="center"/>
+              <w:rPr>
+                <w:rFonts w:ascii="Arial" w:hAnsi="Arial" w:cs="Arial"/>
                 <w:b/>
-                <w:sz w:val="20"/>
+                <w:sz w:val="24"/>
+                <w:szCs w:val="24"/>
               </w:rPr>
             </w:pPr>
             <w:r>
               <w:rPr>
-                <w:rFonts w:ascii="Arial"/>
+                <w:rFonts w:ascii="Arial" w:hAnsi="Arial" w:cs="Arial"/>
                 <w:b/>
-                <w:sz w:val="20"/>
-              </w:rPr>
-              <w:t>No.</w:t>
-            </w:r>
-            <w:r>
-              <w:rPr>
-                <w:rFonts w:ascii="Arial"/>
+                <w:sz w:val="24"/>
+                <w:szCs w:val="24"/>
+              </w:rPr>
+              <w:t>Garantía</w:t>
+            </w:r>
+            <w:r>
+              <w:rPr>
+                <w:rFonts w:ascii="Arial" w:hAnsi="Arial" w:cs="Arial"/>
                 <w:b/>
-                <w:spacing w:val="-4"/>
-                <w:sz w:val="20"/>
+                <w:spacing w:val="-8"/>
+                <w:sz w:val="24"/>
+                <w:szCs w:val="24"/>
               </w:rPr>
               <w:t xml:space="preserve"> </w:t>
             </w:r>
             <w:r>
               <w:rPr>
-                <w:rFonts w:ascii="Arial"/>
+                <w:rFonts w:ascii="Arial" w:hAnsi="Arial" w:cs="Arial"/>
                 <w:b/>
-                <w:sz w:val="20"/>
-              </w:rPr>
-              <w:t>de</w:t>
-            </w:r>
-            <w:r>
-              <w:rPr>
-                <w:rFonts w:ascii="Arial"/>
+                <w:sz w:val="24"/>
+                <w:szCs w:val="24"/>
+              </w:rPr>
+              <w:t>del</w:t>
+            </w:r>
+            <w:r>
+              <w:rPr>
+                <w:rFonts w:ascii="Arial" w:hAnsi="Arial" w:cs="Arial"/>
                 <w:b/>
-                <w:spacing w:val="-4"/>
-                <w:sz w:val="20"/>
+                <w:spacing w:val="-5"/>
+                <w:sz w:val="24"/>
+                <w:szCs w:val="24"/>
               </w:rPr>
               <w:t xml:space="preserve"> </w:t>
             </w:r>
             <w:r>
               <w:rPr>
-                <w:rFonts w:ascii="Arial"/>
+                <w:rFonts w:ascii="Arial" w:hAnsi="Arial" w:cs="Arial"/>
                 <w:b/>
                 <w:spacing w:val="-2"/>
-                <w:sz w:val="20"/>
-              </w:rPr>
-              <w:t>Contrato</w:t>
+                <w:sz w:val="24"/>
+                <w:szCs w:val="24"/>
+              </w:rPr>
+              <w:t>Trabajo</w:t>
             </w:r>
           </w:p>
         </w:tc>
         <w:tc>
           <w:tcPr>
-            <w:tcW w:w="7131" w:type="dxa"/>
+            <w:tcW w:w="7333" w:type="dxa"/>
           </w:tcPr>
           <w:p>
             <w:pPr>
               <w:pStyle w:val="TableParagraph"/>
-              <w:rPr>
-                <w:sz w:val="20"/>
+              <w:spacing w:line="360" w:lineRule="auto"/>
+              <w:jc w:val="center"/>
+              <w:rPr>
+                <w:rFonts w:ascii="Arial" w:hAnsi="Arial" w:cs="Arial"/>
+                <w:sz w:val="24"/>
+                <w:szCs w:val="24"/>
               </w:rPr>
             </w:pPr>
-          </w:p>
-        </w:tc>
-      </w:tr>
-      <w:tr>
-        <w:trPr>
-          <w:trHeight w:val="230"/>
-        </w:trPr>
-        <w:tc>
-          <w:tcPr>
-            <w:tcW w:w="3284" w:type="dxa"/>
-          </w:tcPr>
-          <w:p>
-            <w:pPr>
-              <w:pStyle w:val="TableParagraph"/>
-              <w:ind w:left="107"/>
-              <w:rPr>
-                <w:rFonts w:ascii="Arial"/>
-                <w:b/>
-                <w:sz w:val="20"/>
-              </w:rPr>
-            </w:pPr>
-            <w:r>
-              <w:rPr>
-                <w:rFonts w:ascii="Arial"/>
-                <w:b/>
-                <w:sz w:val="20"/>
-              </w:rPr>
-              <w:t>No.</w:t>
-            </w:r>
-            <w:r>
-              <w:rPr>
-                <w:rFonts w:ascii="Arial"/>
-                <w:b/>
+            <w:r>
+              <w:rPr>
+                <w:rFonts w:ascii="Arial" w:hAnsi="Arial" w:cs="Arial"/>
+                <w:sz w:val="24"/>
+                <w:szCs w:val="24"/>
+              </w:rPr>
+              <w:t>30</w:t>
+            </w:r>
+            <w:r>
+              <w:rPr>
+                <w:rFonts w:ascii="Arial" w:hAnsi="Arial" w:cs="Arial"/>
+                <w:spacing w:val="-5"/>
+                <w:sz w:val="24"/>
+                <w:szCs w:val="24"/>
+              </w:rPr>
+              <w:t xml:space="preserve"> </w:t>
+            </w:r>
+            <w:r>
+              <w:rPr>
+                <w:rFonts w:ascii="Arial" w:hAnsi="Arial" w:cs="Arial"/>
+                <w:sz w:val="24"/>
+                <w:szCs w:val="24"/>
+              </w:rPr>
+              <w:t>días</w:t>
+            </w:r>
+            <w:r>
+              <w:rPr>
+                <w:rFonts w:ascii="Arial" w:hAnsi="Arial" w:cs="Arial"/>
                 <w:spacing w:val="-4"/>
-                <w:sz w:val="20"/>
+                <w:sz w:val="24"/>
+                <w:szCs w:val="24"/>
               </w:rPr>
               <w:t xml:space="preserve"> </w:t>
             </w:r>
             <w:r>
               <w:rPr>
-                <w:rFonts w:ascii="Arial"/>
-                <w:b/>
-                <w:sz w:val="20"/>
-              </w:rPr>
-              <w:t>de</w:t>
-            </w:r>
-            <w:r>
-              <w:rPr>
-                <w:rFonts w:ascii="Arial"/>
-                <w:b/>
-                <w:spacing w:val="-4"/>
-                <w:sz w:val="20"/>
+                <w:rFonts w:ascii="Arial" w:hAnsi="Arial" w:cs="Arial"/>
+                <w:sz w:val="24"/>
+                <w:szCs w:val="24"/>
+              </w:rPr>
+              <w:t>sobre</w:t>
+            </w:r>
+            <w:r>
+              <w:rPr>
+                <w:rFonts w:ascii="Arial" w:hAnsi="Arial" w:cs="Arial"/>
+                <w:spacing w:val="-3"/>
+                <w:sz w:val="24"/>
+                <w:szCs w:val="24"/>
               </w:rPr>
               <w:t xml:space="preserve"> </w:t>
             </w:r>
             <w:r>
               <w:rPr>
-                <w:rFonts w:ascii="Arial"/>
-                <w:b/>
+                <w:rFonts w:ascii="Arial" w:hAnsi="Arial" w:cs="Arial"/>
+                <w:sz w:val="24"/>
+                <w:szCs w:val="24"/>
+              </w:rPr>
+              <w:t>la</w:t>
+            </w:r>
+            <w:r>
+              <w:rPr>
+                <w:rFonts w:ascii="Arial" w:hAnsi="Arial" w:cs="Arial"/>
+                <w:spacing w:val="-3"/>
+                <w:sz w:val="24"/>
+                <w:szCs w:val="24"/>
+              </w:rPr>
+              <w:t xml:space="preserve"> </w:t>
+            </w:r>
+            <w:r>
+              <w:rPr>
+                <w:rFonts w:ascii="Arial" w:hAnsi="Arial" w:cs="Arial"/>
+                <w:sz w:val="24"/>
+                <w:szCs w:val="24"/>
+              </w:rPr>
+              <w:t>misma</w:t>
+            </w:r>
+            <w:r>
+              <w:rPr>
+                <w:rFonts w:ascii="Arial" w:hAnsi="Arial" w:cs="Arial"/>
+                <w:spacing w:val="-8"/>
+                <w:sz w:val="24"/>
+                <w:szCs w:val="24"/>
+              </w:rPr>
+              <w:t xml:space="preserve"> </w:t>
+            </w:r>
+            <w:r>
+              <w:rPr>
+                <w:rFonts w:ascii="Arial" w:hAnsi="Arial" w:cs="Arial"/>
+                <w:sz w:val="24"/>
+                <w:szCs w:val="24"/>
+              </w:rPr>
+              <w:t>falla</w:t>
+            </w:r>
+            <w:r>
+              <w:rPr>
+                <w:rFonts w:ascii="Arial" w:hAnsi="Arial" w:cs="Arial"/>
+                <w:spacing w:val="-5"/>
+                <w:sz w:val="24"/>
+                <w:szCs w:val="24"/>
+              </w:rPr>
+              <w:t xml:space="preserve"> </w:t>
+            </w:r>
+            <w:r>
+              <w:rPr>
+                <w:rFonts w:ascii="Arial" w:hAnsi="Arial" w:cs="Arial"/>
                 <w:spacing w:val="-2"/>
-                <w:sz w:val="20"/>
-              </w:rPr>
-              <w:t>Factura</w:t>
-            </w:r>
-          </w:p>
-        </w:tc>
-        <w:tc>
-          <w:tcPr>
-            <w:tcW w:w="7131" w:type="dxa"/>
-          </w:tcPr>
-          <w:p>
-            <w:pPr>
-              <w:pStyle w:val="TableParagraph"/>
-              <w:ind w:left="108"/>
-              <w:rPr>
-                <w:sz w:val="20"/>
-              </w:rPr>
-            </w:pPr>
-          </w:p>
-        </w:tc>
-      </w:tr>
-      <w:tr>
-        <w:trPr>
-          <w:trHeight w:val="230"/>
-        </w:trPr>
-        <w:tc>
-          <w:tcPr>
-            <w:tcW w:w="3284" w:type="dxa"/>
-          </w:tcPr>
-          <w:p>
-            <w:pPr>
-              <w:pStyle w:val="TableParagraph"/>
-              <w:ind w:left="107"/>
-              <w:rPr>
-                <w:rFonts w:ascii="Arial" w:hAnsi="Arial"/>
-                <w:b/>
-                <w:sz w:val="20"/>
-              </w:rPr>
-            </w:pPr>
-            <w:r>
-              <w:rPr>
-                <w:rFonts w:ascii="Arial" w:hAnsi="Arial"/>
-                <w:b/>
-                <w:sz w:val="20"/>
-              </w:rPr>
-              <w:t>Fecha</w:t>
-            </w:r>
-            <w:r>
-              <w:rPr>
-                <w:rFonts w:ascii="Arial" w:hAnsi="Arial"/>
-                <w:b/>
-                <w:spacing w:val="-9"/>
-                <w:sz w:val="20"/>
-              </w:rPr>
-              <w:t xml:space="preserve"> </w:t>
-            </w:r>
-            <w:r>
-              <w:rPr>
-                <w:rFonts w:ascii="Arial" w:hAnsi="Arial"/>
-                <w:b/>
-                <w:sz w:val="20"/>
-              </w:rPr>
-              <w:t>realización</w:t>
-            </w:r>
-            <w:r>
-              <w:rPr>
-                <w:rFonts w:ascii="Arial" w:hAnsi="Arial"/>
-                <w:b/>
-                <w:spacing w:val="-9"/>
-                <w:sz w:val="20"/>
-              </w:rPr>
-              <w:t xml:space="preserve"> </w:t>
-            </w:r>
-            <w:r>
-              <w:rPr>
-                <w:rFonts w:ascii="Arial" w:hAnsi="Arial"/>
-                <w:b/>
-                <w:spacing w:val="-2"/>
-                <w:sz w:val="20"/>
-              </w:rPr>
-              <w:t>trabajo</w:t>
-            </w:r>
-          </w:p>
-        </w:tc>
-        <w:tc>
-          <w:tcPr>
-            <w:tcW w:w="7131" w:type="dxa"/>
-          </w:tcPr>
-          <w:p>
-            <w:pPr>
-              <w:pStyle w:val="TableParagraph"/>
-              <w:rPr>
-                <w:sz w:val="20"/>
-              </w:rPr>
-            </w:pPr>
-            <w:r>
-              <w:rPr>
-                <w:sz w:val="20"/>
-              </w:rPr>
-              <w:t>{{F</w:t>
-            </w:r>
-            <w:r>
-              <w:rPr>
-                <w:sz w:val="20"/>
-              </w:rPr>
-              <w:t>echa}}</w:t>
-            </w:r>
-          </w:p>
-        </w:tc>
-      </w:tr>
-      <w:tr>
-        <w:trPr>
-          <w:trHeight w:val="230"/>
-        </w:trPr>
-        <w:tc>
-          <w:tcPr>
-            <w:tcW w:w="3284" w:type="dxa"/>
-          </w:tcPr>
-          <w:p>
-            <w:pPr>
-              <w:pStyle w:val="TableParagraph"/>
-              <w:ind w:left="107"/>
-              <w:rPr>
-                <w:rFonts w:ascii="Arial"/>
-                <w:b/>
-                <w:sz w:val="20"/>
-              </w:rPr>
-            </w:pPr>
-            <w:r>
-              <w:rPr>
-                <w:rFonts w:ascii="Arial"/>
-                <w:b/>
-                <w:spacing w:val="-2"/>
-                <w:sz w:val="20"/>
-              </w:rPr>
-              <w:t>Encargado:</w:t>
-            </w:r>
-          </w:p>
-        </w:tc>
-        <w:tc>
-          <w:tcPr>
-            <w:tcW w:w="7131" w:type="dxa"/>
-          </w:tcPr>
-          <w:p>
-            <w:pPr>
-              <w:pStyle w:val="TableParagraph"/>
-              <w:ind w:left="108"/>
-              <w:rPr>
-                <w:sz w:val="20"/>
-              </w:rPr>
-            </w:pPr>
-            <w:r>
-              <w:rPr>
-                <w:sz w:val="20"/>
-              </w:rPr>
-              <w:t>{{usuario}}</w:t>
-            </w:r>
-          </w:p>
-        </w:tc>
-      </w:tr>
-      <w:tr>
-        <w:trPr>
-          <w:trHeight w:val="229"/>
-        </w:trPr>
-        <w:tc>
-          <w:tcPr>
-            <w:tcW w:w="3284" w:type="dxa"/>
-          </w:tcPr>
-          <w:p>
-            <w:pPr>
-              <w:pStyle w:val="TableParagraph"/>
-              <w:ind w:left="107"/>
-              <w:rPr>
-                <w:rFonts w:ascii="Arial"/>
-                <w:b/>
-                <w:sz w:val="20"/>
-              </w:rPr>
-            </w:pPr>
-            <w:r>
-              <w:rPr>
-                <w:rFonts w:ascii="Arial"/>
-                <w:b/>
-                <w:spacing w:val="-2"/>
-                <w:sz w:val="20"/>
-              </w:rPr>
-              <w:t>Equipo:</w:t>
-            </w:r>
-          </w:p>
-        </w:tc>
-        <w:tc>
-          <w:tcPr>
-            <w:tcW w:w="7131" w:type="dxa"/>
-          </w:tcPr>
-          <w:p>
-            <w:pPr>
-              <w:pStyle w:val="TableParagraph"/>
-              <w:rPr>
-                <w:sz w:val="20"/>
-              </w:rPr>
-            </w:pPr>
-            <w:r>
-              <w:rPr>
-                <w:sz w:val="20"/>
-              </w:rPr>
-              <w:t xml:space="preserve"> </w:t>
-            </w:r>
-            <w:r>
-              <w:rPr>
-                <w:sz w:val="20"/>
-              </w:rPr>
-              <w:t>{{equipo}}</w:t>
-            </w:r>
-          </w:p>
-        </w:tc>
-      </w:tr>
-      <w:tr>
-        <w:trPr>
-          <w:trHeight w:val="230"/>
-        </w:trPr>
-        <w:tc>
-          <w:tcPr>
-            <w:tcW w:w="3284" w:type="dxa"/>
-          </w:tcPr>
-          <w:p>
-            <w:pPr>
-              <w:pStyle w:val="TableParagraph"/>
-              <w:ind w:left="107"/>
-              <w:rPr>
-                <w:rFonts w:ascii="Arial"/>
-                <w:b/>
-                <w:sz w:val="20"/>
-              </w:rPr>
-            </w:pPr>
-            <w:r>
-              <w:rPr>
-                <w:rFonts w:ascii="Arial"/>
-                <w:b/>
-                <w:spacing w:val="-2"/>
-                <w:sz w:val="20"/>
-              </w:rPr>
-              <w:t>Modelo:</w:t>
-            </w:r>
-          </w:p>
-        </w:tc>
-        <w:tc>
-          <w:tcPr>
-            <w:tcW w:w="7131" w:type="dxa"/>
-          </w:tcPr>
-          <w:p>
-            <w:pPr>
-              <w:pStyle w:val="TableParagraph"/>
-              <w:rPr>
-                <w:sz w:val="20"/>
-              </w:rPr>
-            </w:pPr>
-            <w:r>
-              <w:rPr>
-                <w:sz w:val="20"/>
-              </w:rPr>
-              <w:t>{{modelo}}</w:t>
-            </w:r>
-          </w:p>
-        </w:tc>
-      </w:tr>
-      <w:tr>
-        <w:trPr>
-          <w:trHeight w:val="230"/>
-        </w:trPr>
-        <w:tc>
-          <w:tcPr>
-            <w:tcW w:w="3284" w:type="dxa"/>
-          </w:tcPr>
-          <w:p>
-            <w:pPr>
-              <w:pStyle w:val="TableParagraph"/>
-              <w:ind w:left="107"/>
-              <w:rPr>
-                <w:rFonts w:ascii="Arial"/>
-                <w:b/>
-                <w:sz w:val="20"/>
-              </w:rPr>
-            </w:pPr>
-            <w:r>
-              <w:rPr>
-                <w:rFonts w:ascii="Arial"/>
-                <w:b/>
-                <w:spacing w:val="-2"/>
-                <w:sz w:val="20"/>
-              </w:rPr>
-              <w:t>Serie:</w:t>
-            </w:r>
-          </w:p>
-        </w:tc>
-        <w:tc>
-          <w:tcPr>
-            <w:tcW w:w="7131" w:type="dxa"/>
-          </w:tcPr>
-          <w:p>
-            <w:pPr>
-              <w:pStyle w:val="TableParagraph"/>
-              <w:rPr>
-                <w:sz w:val="20"/>
-              </w:rPr>
-            </w:pPr>
-            <w:r>
-              <w:rPr>
-                <w:sz w:val="20"/>
-              </w:rPr>
-              <w:t>{{serie}}</w:t>
-            </w:r>
-          </w:p>
-        </w:tc>
-      </w:tr>
-      <w:tr>
-        <w:trPr>
-          <w:trHeight w:val="278"/>
-        </w:trPr>
-        <w:tc>
-          <w:tcPr>
-            <w:tcW w:w="3284" w:type="dxa"/>
-          </w:tcPr>
-          <w:p>
-            <w:pPr>
-              <w:pStyle w:val="TableParagraph"/>
-              <w:spacing w:line="225" w:lineRule="exact"/>
-              <w:ind w:left="107"/>
-              <w:rPr>
-                <w:rFonts w:ascii="Arial"/>
-                <w:b/>
-                <w:sz w:val="20"/>
-              </w:rPr>
-            </w:pPr>
-            <w:r>
-              <w:rPr>
-                <w:rFonts w:ascii="Arial"/>
-                <w:b/>
-                <w:sz w:val="20"/>
-              </w:rPr>
-              <w:t>Garant</w:t>
-            </w:r>
-            <w:r>
-              <w:rPr>
-                <w:rFonts w:ascii="Arial"/>
-                <w:b/>
-                <w:sz w:val="20"/>
-              </w:rPr>
-              <w:t>í</w:t>
-            </w:r>
-            <w:r>
-              <w:rPr>
-                <w:rFonts w:ascii="Arial"/>
-                <w:b/>
-                <w:sz w:val="20"/>
-              </w:rPr>
-              <w:t>a</w:t>
-            </w:r>
-            <w:r>
-              <w:rPr>
-                <w:rFonts w:ascii="Arial"/>
-                <w:b/>
-                <w:spacing w:val="-8"/>
-                <w:sz w:val="20"/>
-              </w:rPr>
-              <w:t xml:space="preserve"> </w:t>
-            </w:r>
-            <w:r>
-              <w:rPr>
-                <w:rFonts w:ascii="Arial"/>
-                <w:b/>
-                <w:sz w:val="20"/>
-              </w:rPr>
-              <w:t>del</w:t>
-            </w:r>
-            <w:r>
-              <w:rPr>
-                <w:rFonts w:ascii="Arial"/>
-                <w:b/>
-                <w:spacing w:val="-5"/>
-                <w:sz w:val="20"/>
-              </w:rPr>
-              <w:t xml:space="preserve"> </w:t>
-            </w:r>
-            <w:r>
-              <w:rPr>
-                <w:rFonts w:ascii="Arial"/>
-                <w:b/>
-                <w:spacing w:val="-2"/>
-                <w:sz w:val="20"/>
-              </w:rPr>
-              <w:t>Trabajo</w:t>
-            </w:r>
-          </w:p>
-        </w:tc>
-        <w:tc>
-          <w:tcPr>
-            <w:tcW w:w="7131" w:type="dxa"/>
-          </w:tcPr>
-          <w:p>
-            <w:pPr>
-              <w:pStyle w:val="TableParagraph"/>
-              <w:spacing w:line="227" w:lineRule="exact"/>
-              <w:ind w:left="108"/>
-              <w:rPr>
-                <w:sz w:val="20"/>
-              </w:rPr>
-            </w:pPr>
-            <w:r>
-              <w:rPr>
-                <w:sz w:val="20"/>
-              </w:rPr>
-              <w:t>30</w:t>
-            </w:r>
-            <w:r>
-              <w:rPr>
-                <w:spacing w:val="-5"/>
-                <w:sz w:val="20"/>
-              </w:rPr>
-              <w:t xml:space="preserve"> </w:t>
-            </w:r>
-            <w:r>
-              <w:rPr>
-                <w:sz w:val="20"/>
-              </w:rPr>
-              <w:t>días</w:t>
-            </w:r>
-            <w:r>
-              <w:rPr>
-                <w:spacing w:val="-4"/>
-                <w:sz w:val="20"/>
-              </w:rPr>
-              <w:t xml:space="preserve"> </w:t>
-            </w:r>
-            <w:r>
-              <w:rPr>
-                <w:sz w:val="20"/>
-              </w:rPr>
-              <w:t>sobre</w:t>
-            </w:r>
-            <w:r>
-              <w:rPr>
-                <w:spacing w:val="-3"/>
-                <w:sz w:val="20"/>
-              </w:rPr>
-              <w:t xml:space="preserve"> </w:t>
-            </w:r>
-            <w:r>
-              <w:rPr>
-                <w:sz w:val="20"/>
-              </w:rPr>
-              <w:t>la</w:t>
-            </w:r>
-            <w:r>
-              <w:rPr>
-                <w:spacing w:val="-3"/>
-                <w:sz w:val="20"/>
-              </w:rPr>
-              <w:t xml:space="preserve"> </w:t>
-            </w:r>
-            <w:r>
-              <w:rPr>
-                <w:sz w:val="20"/>
-              </w:rPr>
-              <w:t>misma</w:t>
-            </w:r>
-            <w:r>
-              <w:rPr>
-                <w:spacing w:val="-8"/>
-                <w:sz w:val="20"/>
-              </w:rPr>
-              <w:t xml:space="preserve"> </w:t>
-            </w:r>
-            <w:r>
-              <w:rPr>
-                <w:sz w:val="20"/>
-              </w:rPr>
-              <w:t>falla</w:t>
-            </w:r>
-            <w:r>
-              <w:rPr>
-                <w:spacing w:val="-5"/>
-                <w:sz w:val="20"/>
-              </w:rPr>
-              <w:t xml:space="preserve"> </w:t>
-            </w:r>
-            <w:r>
-              <w:rPr>
-                <w:spacing w:val="-2"/>
-                <w:sz w:val="20"/>
+                <w:sz w:val="24"/>
+                <w:szCs w:val="24"/>
               </w:rPr>
               <w:t>reportada</w:t>
             </w:r>
@@ -1000,18 +616,203 @@
       <w:pPr>
         <w:pStyle w:val="Textoindependiente"/>
         <w:rPr>
-          <w:rFonts w:ascii="Times New Roman"/>
+          <w:rFonts w:ascii="Arial" w:hAnsi="Arial" w:cs="Arial"/>
+          <w:sz w:val="24"/>
+          <w:szCs w:val="24"/>
         </w:rPr>
       </w:pPr>
     </w:p>
     <w:p>
       <w:pPr>
         <w:pStyle w:val="Textoindependiente"/>
-        <w:spacing w:before="32"/>
-        <w:rPr>
-          <w:rFonts w:ascii="Times New Roman"/>
-        </w:rPr>
-      </w:pPr>
+        <w:spacing w:before="64" w:line="360" w:lineRule="auto"/>
+        <w:ind w:firstLine="720"/>
+        <w:jc w:val="both"/>
+        <w:rPr>
+          <w:rFonts w:ascii="Arial" w:hAnsi="Arial" w:cs="Arial"/>
+          <w:sz w:val="24"/>
+          <w:szCs w:val="24"/>
+        </w:rPr>
+      </w:pPr>
+      <w:r>
+        <w:rPr>
+          <w:rFonts w:ascii="Arial" w:hAnsi="Arial" w:cs="Arial"/>
+          <w:sz w:val="24"/>
+          <w:szCs w:val="24"/>
+        </w:rPr>
+        <w:t>Folio: {{Folio}}</w:t>
+      </w:r>
+    </w:p>
+    <w:p>
+      <w:pPr>
+        <w:pStyle w:val="Textoindependiente"/>
+        <w:spacing w:before="64" w:line="360" w:lineRule="auto"/>
+        <w:ind w:firstLine="720"/>
+        <w:jc w:val="both"/>
+        <w:rPr>
+          <w:rFonts w:ascii="Arial" w:hAnsi="Arial" w:cs="Arial"/>
+          <w:sz w:val="24"/>
+          <w:szCs w:val="24"/>
+        </w:rPr>
+      </w:pPr>
+      <w:r>
+        <w:rPr>
+          <w:rFonts w:ascii="Arial" w:hAnsi="Arial" w:cs="Arial"/>
+          <w:sz w:val="24"/>
+          <w:szCs w:val="24"/>
+        </w:rPr>
+        <w:t>Fecha realización trabajo: {{Fecha}}</w:t>
+      </w:r>
+      <w:r>
+        <w:rPr>
+          <w:rFonts w:ascii="Arial" w:hAnsi="Arial" w:cs="Arial"/>
+          <w:sz w:val="24"/>
+          <w:szCs w:val="24"/>
+        </w:rPr>
+        <w:tab/>
+      </w:r>
+    </w:p>
+    <w:p>
+      <w:pPr>
+        <w:pStyle w:val="Textoindependiente"/>
+        <w:spacing w:before="64" w:line="360" w:lineRule="auto"/>
+        <w:ind w:firstLine="720"/>
+        <w:jc w:val="both"/>
+        <w:rPr>
+          <w:rFonts w:ascii="Arial" w:hAnsi="Arial" w:cs="Arial"/>
+          <w:sz w:val="24"/>
+          <w:szCs w:val="24"/>
+        </w:rPr>
+      </w:pPr>
+      <w:r>
+        <w:rPr>
+          <w:rFonts w:ascii="Arial" w:hAnsi="Arial" w:cs="Arial"/>
+          <w:sz w:val="24"/>
+          <w:szCs w:val="24"/>
+        </w:rPr>
+        <w:t>Encargado:</w:t>
+      </w:r>
+      <w:r>
+        <w:rPr>
+          <w:rFonts w:ascii="Arial" w:hAnsi="Arial" w:cs="Arial"/>
+          <w:sz w:val="24"/>
+          <w:szCs w:val="24"/>
+        </w:rPr>
+        <w:tab/>
+      </w:r>
+    </w:p>
+    <w:p>
+      <w:pPr>
+        <w:pStyle w:val="Textoindependiente"/>
+        <w:spacing w:before="64" w:line="360" w:lineRule="auto"/>
+        <w:ind w:firstLine="720"/>
+        <w:jc w:val="both"/>
+        <w:rPr>
+          <w:rFonts w:ascii="Arial" w:hAnsi="Arial" w:cs="Arial"/>
+          <w:sz w:val="24"/>
+          <w:szCs w:val="24"/>
+        </w:rPr>
+      </w:pPr>
+      <w:r>
+        <w:rPr>
+          <w:rFonts w:ascii="Arial" w:hAnsi="Arial" w:cs="Arial"/>
+          <w:sz w:val="24"/>
+          <w:szCs w:val="24"/>
+        </w:rPr>
+        <w:t>Equipo:</w:t>
+      </w:r>
+      <w:r>
+        <w:rPr>
+          <w:rFonts w:ascii="Arial" w:hAnsi="Arial" w:cs="Arial"/>
+          <w:sz w:val="24"/>
+          <w:szCs w:val="24"/>
+        </w:rPr>
+        <w:t xml:space="preserve"> {{Equipo}}</w:t>
+      </w:r>
+      <w:r>
+        <w:rPr>
+          <w:rFonts w:ascii="Arial" w:hAnsi="Arial" w:cs="Arial"/>
+          <w:sz w:val="24"/>
+          <w:szCs w:val="24"/>
+        </w:rPr>
+        <w:tab/>
+        <w:t xml:space="preserve"> </w:t>
+      </w:r>
+    </w:p>
+    <w:p>
+      <w:pPr>
+        <w:pStyle w:val="Textoindependiente"/>
+        <w:spacing w:before="64" w:line="360" w:lineRule="auto"/>
+        <w:ind w:firstLine="720"/>
+        <w:jc w:val="both"/>
+        <w:rPr>
+          <w:rFonts w:ascii="Arial" w:hAnsi="Arial" w:cs="Arial"/>
+          <w:sz w:val="24"/>
+          <w:szCs w:val="24"/>
+          <w:u w:val="single"/>
+        </w:rPr>
+      </w:pPr>
+      <w:r>
+        <w:rPr>
+          <w:rFonts w:ascii="Arial" w:hAnsi="Arial" w:cs="Arial"/>
+          <w:sz w:val="24"/>
+          <w:szCs w:val="24"/>
+        </w:rPr>
+        <w:t>Modelo:</w:t>
+      </w:r>
+      <w:r>
+        <w:rPr>
+          <w:rFonts w:ascii="Arial" w:hAnsi="Arial" w:cs="Arial"/>
+          <w:sz w:val="24"/>
+          <w:szCs w:val="24"/>
+        </w:rPr>
+        <w:t xml:space="preserve"> {{Modelo}}</w:t>
+      </w:r>
+      <w:r>
+        <w:rPr>
+          <w:rFonts w:ascii="Arial" w:hAnsi="Arial" w:cs="Arial"/>
+          <w:sz w:val="24"/>
+          <w:szCs w:val="24"/>
+        </w:rPr>
+        <w:tab/>
+      </w:r>
+    </w:p>
+    <w:p>
+      <w:pPr>
+        <w:pStyle w:val="Textoindependiente"/>
+        <w:spacing w:before="64" w:line="360" w:lineRule="auto"/>
+        <w:ind w:firstLine="720"/>
+        <w:jc w:val="both"/>
+        <w:rPr>
+          <w:rFonts w:ascii="Arial" w:hAnsi="Arial" w:cs="Arial"/>
+          <w:sz w:val="24"/>
+          <w:szCs w:val="24"/>
+        </w:rPr>
+      </w:pPr>
+      <w:r>
+        <w:rPr>
+          <w:rFonts w:ascii="Arial" w:hAnsi="Arial" w:cs="Arial"/>
+          <w:sz w:val="24"/>
+          <w:szCs w:val="24"/>
+        </w:rPr>
+        <w:t>Serie:</w:t>
+      </w:r>
+      <w:r>
+        <w:rPr>
+          <w:rFonts w:ascii="Arial" w:hAnsi="Arial" w:cs="Arial"/>
+          <w:sz w:val="24"/>
+          <w:szCs w:val="24"/>
+        </w:rPr>
+        <w:tab/>
+      </w:r>
+      <w:r>
+        <w:rPr>
+          <w:rFonts w:ascii="Arial" w:hAnsi="Arial" w:cs="Arial"/>
+          <w:sz w:val="24"/>
+          <w:szCs w:val="24"/>
+        </w:rPr>
+        <w:t>{{Serie}}</w:t>
+      </w:r>
     </w:p>
     <w:p>
       <w:pPr>
@@ -1025,17 +826,19 @@
         </w:tabs>
         <w:ind w:left="839" w:hanging="359"/>
         <w:rPr>
-          <w:rFonts w:ascii="Arial" w:hAnsi="Arial"/>
+          <w:rFonts w:ascii="Arial" w:hAnsi="Arial" w:cs="Arial"/>
           <w:b/>
-          <w:sz w:val="20"/>
+          <w:sz w:val="24"/>
+          <w:szCs w:val="24"/>
         </w:rPr>
       </w:pPr>
       <w:r>
         <w:rPr>
-          <w:rFonts w:ascii="Arial" w:hAnsi="Arial"/>
+          <w:rFonts w:ascii="Arial" w:hAnsi="Arial" w:cs="Arial"/>
           <w:b/>
           <w:spacing w:val="-2"/>
-          <w:sz w:val="20"/>
+          <w:sz w:val="24"/>
+          <w:szCs w:val="24"/>
         </w:rPr>
         <w:t>INDICE</w:t>
       </w:r>
@@ -1058,7 +861,6 @@
             </w:tabs>
             <w:spacing w:before="652"/>
             <w:rPr>
-              <w:rFonts w:ascii="Times New Roman"/>
               <w:b w:val="0"/>
             </w:rPr>
           </w:pPr>
@@ -1128,7 +930,6 @@
             </w:r>
             <w:r>
               <w:rPr>
-                <w:rFonts w:ascii="Times New Roman"/>
                 <w:b w:val="0"/>
                 <w:spacing w:val="-10"/>
               </w:rPr>
@@ -1144,7 +945,6 @@
             </w:tabs>
             <w:spacing w:before="102"/>
             <w:rPr>
-              <w:rFonts w:ascii="Times New Roman"/>
               <w:b w:val="0"/>
             </w:rPr>
           </w:pPr>
@@ -1178,7 +978,6 @@
             </w:r>
             <w:r>
               <w:rPr>
-                <w:rFonts w:ascii="Times New Roman"/>
                 <w:b w:val="0"/>
                 <w:spacing w:val="-10"/>
               </w:rPr>
@@ -1194,7 +993,6 @@
             </w:tabs>
             <w:spacing w:before="100"/>
             <w:rPr>
-              <w:rFonts w:ascii="Times New Roman"/>
               <w:b w:val="0"/>
             </w:rPr>
           </w:pPr>
@@ -1264,7 +1062,6 @@
             </w:r>
             <w:r>
               <w:rPr>
-                <w:rFonts w:ascii="Times New Roman"/>
                 <w:b w:val="0"/>
                 <w:spacing w:val="-10"/>
               </w:rPr>
@@ -1279,7 +1076,6 @@
               <w:tab w:val="right" w:leader="dot" w:pos="9935"/>
             </w:tabs>
             <w:rPr>
-              <w:rFonts w:ascii="Times New Roman"/>
               <w:b w:val="0"/>
             </w:rPr>
           </w:pPr>
@@ -1298,7 +1094,6 @@
             </w:r>
             <w:r>
               <w:rPr>
-                <w:rFonts w:ascii="Times New Roman"/>
                 <w:b w:val="0"/>
                 <w:spacing w:val="-10"/>
               </w:rPr>
@@ -1314,7 +1109,6 @@
             </w:tabs>
             <w:spacing w:before="100"/>
             <w:rPr>
-              <w:rFonts w:ascii="Times New Roman"/>
               <w:b w:val="0"/>
             </w:rPr>
           </w:pPr>
@@ -1348,7 +1142,6 @@
             </w:r>
             <w:r>
               <w:rPr>
-                <w:rFonts w:ascii="Times New Roman"/>
                 <w:b w:val="0"/>
                 <w:spacing w:val="-10"/>
               </w:rPr>
@@ -1362,8 +1155,9 @@
       <w:pPr>
         <w:pStyle w:val="Textoindependiente"/>
         <w:rPr>
-          <w:rFonts w:ascii="Times New Roman"/>
-          <w:sz w:val="24"/>
+          <w:rFonts w:ascii="Arial" w:hAnsi="Arial" w:cs="Arial"/>
+          <w:sz w:val="24"/>
+          <w:szCs w:val="24"/>
         </w:rPr>
       </w:pPr>
     </w:p>
@@ -1371,8 +1165,9 @@
       <w:pPr>
         <w:pStyle w:val="Textoindependiente"/>
         <w:rPr>
-          <w:rFonts w:ascii="Times New Roman"/>
-          <w:sz w:val="24"/>
+          <w:rFonts w:ascii="Arial" w:hAnsi="Arial" w:cs="Arial"/>
+          <w:sz w:val="24"/>
+          <w:szCs w:val="24"/>
         </w:rPr>
       </w:pPr>
     </w:p>
@@ -1381,8 +1176,9 @@
         <w:pStyle w:val="Textoindependiente"/>
         <w:spacing w:before="101"/>
         <w:rPr>
-          <w:rFonts w:ascii="Times New Roman"/>
-          <w:sz w:val="24"/>
+          <w:rFonts w:ascii="Arial" w:hAnsi="Arial" w:cs="Arial"/>
+          <w:sz w:val="24"/>
+          <w:szCs w:val="24"/>
         </w:rPr>
       </w:pPr>
     </w:p>
@@ -1397,66 +1193,108 @@
           <w:tab w:val="left" w:pos="839"/>
         </w:tabs>
         <w:ind w:left="839" w:hanging="359"/>
+        <w:rPr>
+          <w:sz w:val="24"/>
+          <w:szCs w:val="24"/>
+        </w:rPr>
       </w:pPr>
       <w:bookmarkStart w:id="0" w:name="_bookmark0"/>
       <w:bookmarkEnd w:id="0"/>
       <w:r>
+        <w:rPr>
+          <w:sz w:val="24"/>
+          <w:szCs w:val="24"/>
+        </w:rPr>
         <w:t>REPORTE</w:t>
       </w:r>
       <w:r>
         <w:rPr>
           <w:spacing w:val="-8"/>
+          <w:sz w:val="24"/>
+          <w:szCs w:val="24"/>
         </w:rPr>
         <w:t xml:space="preserve"> </w:t>
       </w:r>
       <w:r>
+        <w:rPr>
+          <w:sz w:val="24"/>
+          <w:szCs w:val="24"/>
+        </w:rPr>
         <w:t>DETALLADO</w:t>
       </w:r>
       <w:r>
         <w:rPr>
           <w:spacing w:val="-7"/>
+          <w:sz w:val="24"/>
+          <w:szCs w:val="24"/>
         </w:rPr>
         <w:t xml:space="preserve"> </w:t>
       </w:r>
       <w:r>
+        <w:rPr>
+          <w:sz w:val="24"/>
+          <w:szCs w:val="24"/>
+        </w:rPr>
         <w:t>DEL</w:t>
       </w:r>
       <w:r>
         <w:rPr>
           <w:spacing w:val="-7"/>
+          <w:sz w:val="24"/>
+          <w:szCs w:val="24"/>
         </w:rPr>
         <w:t xml:space="preserve"> </w:t>
       </w:r>
       <w:r>
+        <w:rPr>
+          <w:sz w:val="24"/>
+          <w:szCs w:val="24"/>
+        </w:rPr>
         <w:t>SERVICIO</w:t>
       </w:r>
       <w:r>
         <w:rPr>
           <w:spacing w:val="-7"/>
+          <w:sz w:val="24"/>
+          <w:szCs w:val="24"/>
         </w:rPr>
         <w:t xml:space="preserve"> </w:t>
       </w:r>
       <w:r>
+        <w:rPr>
+          <w:sz w:val="24"/>
+          <w:szCs w:val="24"/>
+        </w:rPr>
         <w:t>O</w:t>
       </w:r>
       <w:r>
         <w:rPr>
           <w:spacing w:val="-7"/>
+          <w:sz w:val="24"/>
+          <w:szCs w:val="24"/>
         </w:rPr>
         <w:t xml:space="preserve"> </w:t>
       </w:r>
       <w:r>
+        <w:rPr>
+          <w:sz w:val="24"/>
+          <w:szCs w:val="24"/>
+        </w:rPr>
         <w:t>TRABAJO</w:t>
       </w:r>
       <w:r>
         <w:rPr>
           <w:spacing w:val="-7"/>
+          <w:sz w:val="24"/>
+          <w:szCs w:val="24"/>
         </w:rPr>
         <w:t xml:space="preserve"> </w:t>
       </w:r>
       <w:r>
         <w:rPr>
           <w:spacing w:val="-2"/>
+          <w:sz w:val="24"/>
+          <w:szCs w:val="24"/>
         </w:rPr>
         <w:t>(GRAFICO)</w:t>
       </w:r>
@@ -1464,77 +1302,18 @@
     <w:p>
       <w:pPr>
         <w:pStyle w:val="Textoindependiente"/>
-        <w:spacing w:before="64" w:line="360" w:lineRule="auto"/>
-        <w:jc w:val="both"/>
+        <w:spacing w:before="204"/>
         <w:rPr>
           <w:rFonts w:ascii="Arial" w:hAnsi="Arial" w:cs="Arial"/>
-          <w:sz w:val="24"/>
-          <w:szCs w:val="24"/>
-        </w:rPr>
-      </w:pPr>
-    </w:p>
-    <w:p>
-      <w:pPr>
-        <w:pStyle w:val="Textoindependiente"/>
-        <w:spacing w:before="64" w:line="360" w:lineRule="auto"/>
-        <w:jc w:val="both"/>
+          <w:b/>
+          <w:sz w:val="24"/>
+          <w:szCs w:val="24"/>
+        </w:rPr>
+      </w:pPr>
+      <w:r>
         <w:rPr>
           <w:rFonts w:ascii="Arial" w:hAnsi="Arial" w:cs="Arial"/>
-          <w:sz w:val="24"/>
-          <w:szCs w:val="24"/>
-        </w:rPr>
-      </w:pPr>
-      <w:r>
-        <w:rPr>
-          <w:rFonts w:ascii="Arial" w:hAnsi="Arial" w:cs="Arial"/>
-          <w:sz w:val="24"/>
-          <w:szCs w:val="24"/>
-        </w:rPr>
-        <w:t>{{Folio}}</w:t>
-      </w:r>
-    </w:p>
-    <w:p>
-      <w:pPr>
-        <w:pStyle w:val="Textoindependiente"/>
-        <w:spacing w:before="64" w:line="360" w:lineRule="auto"/>
-        <w:jc w:val="both"/>
-        <w:rPr>
-          <w:rFonts w:ascii="Arial" w:hAnsi="Arial" w:cs="Arial"/>
-          <w:sz w:val="24"/>
-          <w:szCs w:val="24"/>
-        </w:rPr>
-      </w:pPr>
-      <w:r>
-        <w:rPr>
-          <w:rFonts w:ascii="Arial" w:hAnsi="Arial" w:cs="Arial"/>
-          <w:sz w:val="24"/>
-          <w:szCs w:val="24"/>
-        </w:rPr>
-        <w:t>{{F</w:t>
-      </w:r>
-      <w:r>
-        <w:rPr>
-          <w:rFonts w:ascii="Arial" w:hAnsi="Arial" w:cs="Arial"/>
-          <w:sz w:val="24"/>
-          <w:szCs w:val="24"/>
-        </w:rPr>
-        <w:t>echa}}</w:t>
-      </w:r>
-    </w:p>
-    <w:p>
-      <w:pPr>
-        <w:pStyle w:val="Textoindependiente"/>
-        <w:spacing w:before="64" w:line="360" w:lineRule="auto"/>
-        <w:jc w:val="both"/>
-        <w:rPr>
-          <w:rFonts w:ascii="Arial" w:hAnsi="Arial" w:cs="Arial"/>
-          <w:sz w:val="24"/>
-          <w:szCs w:val="24"/>
-        </w:rPr>
-      </w:pPr>
-      <w:r>
-        <w:rPr>
-          <w:rFonts w:ascii="Arial" w:hAnsi="Arial" w:cs="Arial"/>
+          <w:b/>
           <w:sz w:val="24"/>
           <w:szCs w:val="24"/>
         </w:rPr>
@@ -1543,24 +1322,25 @@
       <w:r>
         <w:rPr>
           <w:rFonts w:ascii="Arial" w:hAnsi="Arial" w:cs="Arial"/>
-          <w:sz w:val="24"/>
-          <w:szCs w:val="24"/>
-        </w:rPr>
-        <w:t xml:space="preserve">Ubicación </w:t>
+          <w:b/>
+          <w:sz w:val="24"/>
+          <w:szCs w:val="24"/>
+        </w:rPr>
+        <w:t>C</w:t>
       </w:r>
-      <w:proofErr w:type="spellStart"/>
       <w:r>
         <w:rPr>
           <w:rFonts w:ascii="Arial" w:hAnsi="Arial" w:cs="Arial"/>
-          <w:sz w:val="24"/>
-          <w:szCs w:val="24"/>
-        </w:rPr>
-        <w:t>ant</w:t>
+          <w:b/>
+          <w:sz w:val="24"/>
+          <w:szCs w:val="24"/>
+        </w:rPr>
+        <w:t>ontenido</w:t>
       </w:r>
-      <w:proofErr w:type="spellEnd"/>
       <w:r>
         <w:rPr>
           <w:rFonts w:ascii="Arial" w:hAnsi="Arial" w:cs="Arial"/>
+          <w:b/>
           <w:sz w:val="24"/>
           <w:szCs w:val="24"/>
         </w:rPr>
@@ -1570,96 +1350,15 @@
     <w:p>
       <w:pPr>
         <w:pStyle w:val="Textoindependiente"/>
-        <w:spacing w:before="64" w:line="360" w:lineRule="auto"/>
-        <w:jc w:val="both"/>
+        <w:spacing w:before="52"/>
         <w:rPr>
           <w:rFonts w:ascii="Arial" w:hAnsi="Arial" w:cs="Arial"/>
           <w:sz w:val="24"/>
           <w:szCs w:val="24"/>
         </w:rPr>
       </w:pPr>
-    </w:p>
-    <w:p>
-      <w:pPr>
-        <w:pStyle w:val="Textoindependiente"/>
-        <w:spacing w:before="64" w:line="360" w:lineRule="auto"/>
-        <w:jc w:val="both"/>
-        <w:rPr>
-          <w:rFonts w:ascii="Arial" w:hAnsi="Arial" w:cs="Arial"/>
-          <w:sz w:val="24"/>
-          <w:szCs w:val="24"/>
-          <w:u w:val="single"/>
-        </w:rPr>
-      </w:pPr>
-    </w:p>
-    <w:p>
-      <w:pPr>
-        <w:pStyle w:val="Textoindependiente"/>
-        <w:spacing w:before="204"/>
-        <w:rPr>
-          <w:rFonts w:ascii="Arial"/>
-          <w:b/>
-        </w:rPr>
-      </w:pPr>
-      <w:r>
-        <w:rPr>
-          <w:rFonts w:ascii="Arial"/>
-          <w:b/>
-        </w:rPr>
-        <w:t>{{</w:t>
-      </w:r>
-      <w:r>
-        <w:rPr>
-          <w:rFonts w:ascii="Arial"/>
-          <w:b/>
-        </w:rPr>
-        <w:t>C</w:t>
-      </w:r>
-      <w:r>
-        <w:rPr>
-          <w:rFonts w:ascii="Arial"/>
-          <w:b/>
-        </w:rPr>
-        <w:t>ontenido</w:t>
-      </w:r>
-      <w:r>
-        <w:rPr>
-          <w:rFonts w:ascii="Arial"/>
-          <w:b/>
-        </w:rPr>
-        <w:t>}}</w:t>
-      </w:r>
-    </w:p>
-    <w:p>
-      <w:pPr>
-        <w:pStyle w:val="Textoindependiente"/>
-        <w:spacing w:before="204"/>
-        <w:rPr>
-          <w:rFonts w:ascii="Arial"/>
-          <w:b/>
-          <w:u w:val="single"/>
-        </w:rPr>
-      </w:pPr>
-      <w:bookmarkStart w:id="1" w:name="_GoBack"/>
+      <w:bookmarkStart w:id="1" w:name="_bookmark4"/>
       <w:bookmarkEnd w:id="1"/>
-    </w:p>
-    <w:p>
-      <w:pPr>
-        <w:pStyle w:val="Textoindependiente"/>
-        <w:spacing w:before="204"/>
-        <w:rPr>
-          <w:rFonts w:ascii="Arial"/>
-          <w:b/>
-        </w:rPr>
-      </w:pPr>
-    </w:p>
-    <w:p>
-      <w:pPr>
-        <w:pStyle w:val="Textoindependiente"/>
-        <w:spacing w:before="52"/>
-      </w:pPr>
-      <w:bookmarkStart w:id="2" w:name="_bookmark4"/>
-      <w:bookmarkEnd w:id="2"/>
     </w:p>
     <w:p>
       <w:pPr>
@@ -1672,28 +1371,46 @@
           <w:tab w:val="left" w:pos="839"/>
         </w:tabs>
         <w:ind w:left="839" w:hanging="359"/>
+        <w:rPr>
+          <w:sz w:val="24"/>
+          <w:szCs w:val="24"/>
+        </w:rPr>
       </w:pPr>
       <w:r>
+        <w:rPr>
+          <w:sz w:val="24"/>
+          <w:szCs w:val="24"/>
+        </w:rPr>
         <w:t>RECOMENDACIONES</w:t>
       </w:r>
       <w:r>
         <w:rPr>
           <w:spacing w:val="-11"/>
+          <w:sz w:val="24"/>
+          <w:szCs w:val="24"/>
         </w:rPr>
         <w:t xml:space="preserve"> </w:t>
       </w:r>
       <w:r>
+        <w:rPr>
+          <w:sz w:val="24"/>
+          <w:szCs w:val="24"/>
+        </w:rPr>
         <w:t>Y/O</w:t>
       </w:r>
       <w:r>
         <w:rPr>
           <w:spacing w:val="-9"/>
+          <w:sz w:val="24"/>
+          <w:szCs w:val="24"/>
         </w:rPr>
         <w:t xml:space="preserve"> </w:t>
       </w:r>
       <w:r>
         <w:rPr>
           <w:spacing w:val="-2"/>
+          <w:sz w:val="24"/>
+          <w:szCs w:val="24"/>
         </w:rPr>
         <w:t>OBSERVACIONES</w:t>
       </w:r>
@@ -1704,39 +1421,64 @@
         <w:spacing w:before="20"/>
         <w:ind w:left="840"/>
         <w:rPr>
+          <w:rFonts w:ascii="Arial" w:hAnsi="Arial" w:cs="Arial"/>
           <w:spacing w:val="-2"/>
+          <w:sz w:val="24"/>
+          <w:szCs w:val="24"/>
         </w:rPr>
       </w:pPr>
       <w:r>
+        <w:rPr>
+          <w:rFonts w:ascii="Arial" w:hAnsi="Arial" w:cs="Arial"/>
+          <w:sz w:val="24"/>
+          <w:szCs w:val="24"/>
+        </w:rPr>
         <w:t>Se</w:t>
       </w:r>
       <w:r>
         <w:rPr>
+          <w:rFonts w:ascii="Arial" w:hAnsi="Arial" w:cs="Arial"/>
           <w:spacing w:val="-8"/>
+          <w:sz w:val="24"/>
+          <w:szCs w:val="24"/>
         </w:rPr>
         <w:t xml:space="preserve"> </w:t>
       </w:r>
       <w:r>
+        <w:rPr>
+          <w:rFonts w:ascii="Arial" w:hAnsi="Arial" w:cs="Arial"/>
+          <w:sz w:val="24"/>
+          <w:szCs w:val="24"/>
+        </w:rPr>
         <w:t>recomienda</w:t>
       </w:r>
       <w:r>
         <w:rPr>
+          <w:rFonts w:ascii="Arial" w:hAnsi="Arial" w:cs="Arial"/>
           <w:spacing w:val="-7"/>
+          <w:sz w:val="24"/>
+          <w:szCs w:val="24"/>
         </w:rPr>
         <w:t xml:space="preserve"> </w:t>
       </w:r>
       <w:r>
-        <w:t xml:space="preserve">realizar mantenimientos periódicos de este tipo de equipos para poder minimizar la posibilidad de fallas por el ambiente </w:t>
+        <w:rPr>
+          <w:rFonts w:ascii="Arial" w:hAnsi="Arial" w:cs="Arial"/>
+          <w:sz w:val="24"/>
+          <w:szCs w:val="24"/>
+        </w:rPr>
+        <w:t>realizar mantenimientos periódicos de este tipo de equipos para poder minimizar la posibilidad de fallas</w:t>
       </w:r>
       <w:r>
-        <w:t>ácido</w:t>
+        <w:rPr>
+          <w:rFonts w:ascii="Arial" w:hAnsi="Arial" w:cs="Arial"/>
+          <w:sz w:val="24"/>
+          <w:szCs w:val="24"/>
+        </w:rPr>
+        <w:t>.</w:t>
       </w:r>
-      <w:r>
-        <w:rPr>
-          <w:spacing w:val="-2"/>
-        </w:rPr>
-        <w:t xml:space="preserve"> y contaminación por residuos y polvo.</w:t>
-      </w:r>
+      <w:bookmarkStart w:id="2" w:name="_GoBack"/>
+      <w:bookmarkEnd w:id="2"/>
     </w:p>
     <w:sectPr>
       <w:headerReference w:type="default" r:id="rId8"/>
@@ -2625,52 +2367,6 @@
                                     <w:sz w:val="20"/>
                                   </w:rPr>
                                 </w:pPr>
-                                <w:r>
-                                  <w:rPr>
-                                    <w:rFonts w:ascii="Times New Roman"/>
-                                    <w:b/>
-                                    <w:sz w:val="20"/>
-                                  </w:rPr>
-                                  <w:t>Fecha:</w:t>
-                                </w:r>
-                                <w:r>
-                                  <w:rPr>
-                                    <w:rFonts w:ascii="Times New Roman"/>
-                                    <w:b/>
-                                    <w:spacing w:val="-5"/>
-                                    <w:sz w:val="20"/>
-                                  </w:rPr>
-                                  <w:t xml:space="preserve"> </w:t>
-                                </w:r>
-                                <w:r>
-                                  <w:rPr>
-                                    <w:rFonts w:ascii="Times New Roman"/>
-                                    <w:b/>
-                                    <w:spacing w:val="-5"/>
-                                    <w:sz w:val="20"/>
-                                  </w:rPr>
-                                  <w:t>{{</w:t>
-                                </w:r>
-                                <w:proofErr w:type="spellStart"/>
-                                <w:r>
-                                  <w:rPr>
-                                    <w:rFonts w:ascii="Times New Roman"/>
-                                    <w:b/>
-                                    <w:spacing w:val="-5"/>
-                                    <w:sz w:val="20"/>
-                                  </w:rPr>
-                                  <w:t>fechahoy</w:t>
-                                </w:r>
-                                <w:proofErr w:type="spellEnd"/>
-                                <w:r>
-                                  <w:rPr>
-                                    <w:rFonts w:ascii="Times New Roman"/>
-                                    <w:b/>
-                                    <w:spacing w:val="-5"/>
-                                    <w:sz w:val="20"/>
-                                  </w:rPr>
-                                  <w:t>}}</w:t>
-                                </w:r>
                               </w:p>
                             </w:tc>
                             <w:tc>
@@ -2688,58 +2384,6 @@
                                     <w:sz w:val="20"/>
                                   </w:rPr>
                                 </w:pPr>
-                                <w:r>
-                                  <w:rPr>
-                                    <w:rFonts w:ascii="Times New Roman"/>
-                                    <w:b/>
-                                    <w:sz w:val="20"/>
-                                  </w:rPr>
-                                  <w:t xml:space="preserve"> </w:t>
-                                </w:r>
-                                <w:r>
-                                  <w:rPr>
-                                    <w:rFonts w:ascii="Times New Roman"/>
-                                    <w:b/>
-                                    <w:sz w:val="20"/>
-                                  </w:rPr>
-                                  <w:t>Folio:</w:t>
-                                </w:r>
-                                <w:r>
-                                  <w:rPr>
-                                    <w:rFonts w:ascii="Times New Roman"/>
-                                    <w:b/>
-                                    <w:spacing w:val="-4"/>
-                                    <w:sz w:val="20"/>
-                                  </w:rPr>
-                                  <w:t xml:space="preserve"> </w:t>
-                                </w:r>
-                                <w:r>
-                                  <w:rPr>
-                                    <w:rFonts w:ascii="Times New Roman"/>
-                                    <w:b/>
-                                    <w:spacing w:val="-4"/>
-                                    <w:sz w:val="20"/>
-                                  </w:rPr>
-                                  <w:t>{{</w:t>
-                                </w:r>
-                                <w:r>
-                                  <w:rPr>
-                                    <w:rFonts w:ascii="Times New Roman"/>
-                                    <w:b/>
-                                    <w:spacing w:val="-4"/>
-                                    <w:sz w:val="20"/>
-                                  </w:rPr>
-                                  <w:t>Folio</w:t>
-                                </w:r>
-                                <w:r>
-                                  <w:rPr>
-                                    <w:rFonts w:ascii="Times New Roman"/>
-                                    <w:b/>
-                                    <w:spacing w:val="-4"/>
-                                    <w:sz w:val="20"/>
-                                  </w:rPr>
-                                  <w:t>}}</w:t>
-                                </w:r>
                               </w:p>
                             </w:tc>
                             <w:tc>
@@ -2926,52 +2570,6 @@
                               <w:sz w:val="20"/>
                             </w:rPr>
                           </w:pPr>
-                          <w:r>
-                            <w:rPr>
-                              <w:rFonts w:ascii="Times New Roman"/>
-                              <w:b/>
-                              <w:sz w:val="20"/>
-                            </w:rPr>
-                            <w:t>Fecha:</w:t>
-                          </w:r>
-                          <w:r>
-                            <w:rPr>
-                              <w:rFonts w:ascii="Times New Roman"/>
-                              <w:b/>
-                              <w:spacing w:val="-5"/>
-                              <w:sz w:val="20"/>
-                            </w:rPr>
-                            <w:t xml:space="preserve"> </w:t>
-                          </w:r>
-                          <w:r>
-                            <w:rPr>
-                              <w:rFonts w:ascii="Times New Roman"/>
-                              <w:b/>
-                              <w:spacing w:val="-5"/>
-                              <w:sz w:val="20"/>
-                            </w:rPr>
-                            <w:t>{{</w:t>
-                          </w:r>
-                          <w:proofErr w:type="spellStart"/>
-                          <w:r>
-                            <w:rPr>
-                              <w:rFonts w:ascii="Times New Roman"/>
-                              <w:b/>
-                              <w:spacing w:val="-5"/>
-                              <w:sz w:val="20"/>
-                            </w:rPr>
-                            <w:t>fechahoy</w:t>
-                          </w:r>
-                          <w:proofErr w:type="spellEnd"/>
-                          <w:r>
-                            <w:rPr>
-                              <w:rFonts w:ascii="Times New Roman"/>
-                              <w:b/>
-                              <w:spacing w:val="-5"/>
-                              <w:sz w:val="20"/>
-                            </w:rPr>
-                            <w:t>}}</w:t>
-                          </w:r>
                         </w:p>
                       </w:tc>
                       <w:tc>
@@ -2989,58 +2587,6 @@
                               <w:sz w:val="20"/>
                             </w:rPr>
                           </w:pPr>
-                          <w:r>
-                            <w:rPr>
-                              <w:rFonts w:ascii="Times New Roman"/>
-                              <w:b/>
-                              <w:sz w:val="20"/>
-                            </w:rPr>
-                            <w:t xml:space="preserve"> </w:t>
-                          </w:r>
-                          <w:r>
-                            <w:rPr>
-                              <w:rFonts w:ascii="Times New Roman"/>
-                              <w:b/>
-                              <w:sz w:val="20"/>
-                            </w:rPr>
-                            <w:t>Folio:</w:t>
-                          </w:r>
-                          <w:r>
-                            <w:rPr>
-                              <w:rFonts w:ascii="Times New Roman"/>
-                              <w:b/>
-                              <w:spacing w:val="-4"/>
-                              <w:sz w:val="20"/>
-                            </w:rPr>
-                            <w:t xml:space="preserve"> </w:t>
-                          </w:r>
-                          <w:r>
-                            <w:rPr>
-                              <w:rFonts w:ascii="Times New Roman"/>
-                              <w:b/>
-                              <w:spacing w:val="-4"/>
-                              <w:sz w:val="20"/>
-                            </w:rPr>
-                            <w:t>{{</w:t>
-                          </w:r>
-                          <w:r>
-                            <w:rPr>
-                              <w:rFonts w:ascii="Times New Roman"/>
-                              <w:b/>
-                              <w:spacing w:val="-4"/>
-                              <w:sz w:val="20"/>
-                            </w:rPr>
-                            <w:t>Folio</w:t>
-                          </w:r>
-                          <w:r>
-                            <w:rPr>
-                              <w:rFonts w:ascii="Times New Roman"/>
-                              <w:b/>
-                              <w:spacing w:val="-4"/>
-                              <w:sz w:val="20"/>
-                            </w:rPr>
-                            <w:t>}}</w:t>
-                          </w:r>
                         </w:p>
                       </w:tc>
                       <w:tc>

</xml_diff>